<commit_message>
adição de nova base de dados e finalização do atg
</commit_message>
<xml_diff>
--- a/A Insegurança Alimentar e o combate a fome no setor rural VFinal (2).docx
+++ b/A Insegurança Alimentar e o combate a fome no setor rural VFinal (2).docx
@@ -460,7 +460,24 @@
           <w:szCs w:val="24"/>
           <w:rtl w:val="0"/>
         </w:rPr>
-        <w:t xml:space="preserve"> a seguir apresenta os fatores que contribuem para a pobreza e insegurança alimentar no âmbito agrário brasileiro. A pesquisa utilizou-se de dados dos anos 2016 a 2018 apresentando resultados não só de insegurança alimentar, mas também a falta de acesso à educação, água e esgoto nos municípios brasileiros. Tendo em vista que a maior parte da população brasileira que vive em zona rural é predominada pela agricultura familiar, são apresentados dados do Mapa inSAN sobre o programa Fomento Rural para auxílio a essas famílias, comparando o índice de beneficiados pela assistência prestada com o nível de vulnerabilidade e famílias que pertencem a área agreste.</w:t>
+        <w:t xml:space="preserve"> a seguir apresenta os fatores que contribuem para a pobreza e insegurança alimentar no âmbito agrário brasileiro. A pesquisa utilizou-se de dados dos anos 2016 a 2018 apresentando resultados não só de insegurança alimentar, mas também a falta de acesso à educação, água e esgoto nos municípios brasileiros. Tendo em vista que a maior parte da população brasileira que vive em zona rural é predominada pela agricultura familiar, são apresentados dados do</w:t>
+      </w:r>
+      <w:r>
+        <w:rPr>
+          <w:rFonts w:ascii="Arial" w:cs="Arial" w:eastAsia="Arial" w:hAnsi="Arial"/>
+          <w:highlight w:val="white"/>
+          <w:rtl w:val="0"/>
+        </w:rPr>
+        <w:t xml:space="preserve"> Mapeamento da Insegurança Alimentar e Nutricional (</w:t>
+      </w:r>
+      <w:r>
+        <w:rPr>
+          <w:rFonts w:ascii="Times New Roman" w:cs="Times New Roman" w:eastAsia="Times New Roman" w:hAnsi="Times New Roman"/>
+          <w:sz w:val="24"/>
+          <w:szCs w:val="24"/>
+          <w:rtl w:val="0"/>
+        </w:rPr>
+        <w:t xml:space="preserve">Mapa inSAN) sobre o programa Fomento Rural para auxílio a essas famílias, comparando o índice de beneficiados pela assistência prestada com o nível de vulnerabilidade e famílias que pertencem a área agreste.</w:t>
       </w:r>
       <w:r>
         <w:rPr>
@@ -831,7 +848,7 @@
           <w:szCs w:val="24"/>
           <w:rtl w:val="0"/>
         </w:rPr>
-        <w:t xml:space="preserve"> (IBGE Educa, 2015-2019?), foi estimado que a maior parte da população </w:t>
+        <w:t xml:space="preserve"> (IBGE Educa, 2015-2019?), foi estimado que a maior parte da população</w:t>
       </w:r>
       <w:r>
         <w:rPr>
@@ -841,35 +858,16 @@
           <w:szCs w:val="24"/>
           <w:rtl w:val="0"/>
         </w:rPr>
-        <w:t xml:space="preserve">brasileira </w:t>
-      </w:r>
-      <w:r>
-        <w:rPr>
-          <w:rFonts w:ascii="Times New Roman" w:cs="Times New Roman" w:eastAsia="Times New Roman" w:hAnsi="Times New Roman"/>
-          <w:sz w:val="24"/>
-          <w:szCs w:val="24"/>
-          <w:rtl w:val="0"/>
-        </w:rPr>
-        <w:t xml:space="preserve">vive em zonas urbanas (84,72%) em contraponto 15,28% nas áreas rurais, </w:t>
-      </w:r>
-      <w:r>
-        <w:rPr>
-          <w:rFonts w:ascii="Times New Roman" w:cs="Times New Roman" w:eastAsia="Times New Roman" w:hAnsi="Times New Roman"/>
-          <w:color w:val="ff0000"/>
-          <w:sz w:val="24"/>
-          <w:szCs w:val="24"/>
-          <w:rtl w:val="0"/>
-        </w:rPr>
-        <w:t xml:space="preserve">assim como é apresentado no gráfico ilustrado na Figura 1</w:t>
-      </w:r>
-      <w:r>
-        <w:rPr>
-          <w:rFonts w:ascii="Times New Roman" w:cs="Times New Roman" w:eastAsia="Times New Roman" w:hAnsi="Times New Roman"/>
-          <w:sz w:val="24"/>
-          <w:szCs w:val="24"/>
-          <w:rtl w:val="0"/>
-        </w:rPr>
-        <w:t xml:space="preserve">. </w:t>
+        <w:t xml:space="preserve"> </w:t>
+      </w:r>
+      <w:r>
+        <w:rPr>
+          <w:rFonts w:ascii="Times New Roman" w:cs="Times New Roman" w:eastAsia="Times New Roman" w:hAnsi="Times New Roman"/>
+          <w:sz w:val="24"/>
+          <w:szCs w:val="24"/>
+          <w:rtl w:val="0"/>
+        </w:rPr>
+        <w:t xml:space="preserve">vive em zonas urbanas (84,72%) em contraponto 15,28% nas áreas rurais, assim como é apresentado na figura 1 a “Porcentagem da população que vive em área urbana, por Região(2015)”, onde a região que possui o menor índice é o nordeste com 73% da população vivendo em área urbana, e com maior porcentagem ficou o sudeste representando 93% da população morando em área urbana. </w:t>
       </w:r>
       <w:r>
         <w:rPr>
@@ -927,12 +925,12 @@
           <wp:inline distB="114300" distT="114300" distL="114300" distR="114300">
             <wp:extent cx="3706178" cy="3095625"/>
             <wp:effectExtent b="0" l="0" r="0" t="0"/>
-            <wp:docPr id="2" name="image2.png"/>
+            <wp:docPr id="2" name="image8.png"/>
             <a:graphic>
               <a:graphicData uri="http://schemas.openxmlformats.org/drawingml/2006/picture">
                 <pic:pic>
                   <pic:nvPicPr>
-                    <pic:cNvPr id="0" name="image2.png"/>
+                    <pic:cNvPr id="0" name="image8.png"/>
                     <pic:cNvPicPr preferRelativeResize="0"/>
                   </pic:nvPicPr>
                   <pic:blipFill>
@@ -1220,7 +1218,25 @@
           <w:highlight w:val="white"/>
           <w:rtl w:val="0"/>
         </w:rPr>
-        <w:t xml:space="preserve">Dessa forma, é importante apresentar o agravamento desse dilema com a finalidade de analisar e expor a presente situação dessa população na qual vive da agricultura abordando o combate da fome e a insegurança alimentar, como é no caso da cidade de Barras - PI, onde possui 5437 núcleos familiares no qual moram em na zona agreste, tendo uma alta taxa de vulnerabilidade baseado nas informações do Mapa inSAP e do Fomento Rural (2016), mas que possui apenas 1 família foi selecionada para ser a contemplada com o benefício </w:t>
+        <w:t xml:space="preserve">Dessa forma, é importante apresentar o agravamento desse dilema com a finalidade de analisar e expor a presente situação dessa população na qual vive da agricultura abordando o combate da fome e a insegurança alimentar, como é no caso da cidade de Barra do corda - MA, onde possui 5774 núcleos familiares no qual moram em na zona agreste com, tendo uma alta taxa de vulnerabilidade baseado nas informações do</w:t>
+      </w:r>
+      <w:r>
+        <w:rPr>
+          <w:rFonts w:ascii="Arial" w:cs="Arial" w:eastAsia="Arial" w:hAnsi="Arial"/>
+          <w:highlight w:val="white"/>
+          <w:rtl w:val="0"/>
+        </w:rPr>
+        <w:t xml:space="preserve"> Mapeamento da Insegurança Alimentar e Nutricional (</w:t>
+      </w:r>
+      <w:r>
+        <w:rPr>
+          <w:rFonts w:ascii="Times New Roman" w:cs="Times New Roman" w:eastAsia="Times New Roman" w:hAnsi="Times New Roman"/>
+          <w:sz w:val="24"/>
+          <w:szCs w:val="24"/>
+          <w:highlight w:val="white"/>
+          <w:rtl w:val="0"/>
+        </w:rPr>
+        <w:t xml:space="preserve">Mapa inSAN)e do Fomento Rural 2018, mas que possui apenas 1 família foi selecionada para ser a contemplada com o benefício </w:t>
       </w:r>
       <w:r>
         <w:rPr>
@@ -1240,7 +1256,7 @@
           <w:highlight w:val="white"/>
           <w:rtl w:val="0"/>
         </w:rPr>
-        <w:t xml:space="preserve">. De acordo com o governo federal o benefício inclui acompanhamento social, produtivo e transferência direta de recursos financeiros não-reembolsáveis às famílias para investir em projeto produtivo tendo o valor de R$ 2,4 mil ou R$ 3 mil com a preferência de agricultores familiares e de povos e comunidades tradicionais, indígenas, quilombolas e extrativistas.</w:t>
+        <w:t xml:space="preserve"> no ano de 2018, em vista que 80,41% dessas famílias possuir uma renda mensal de até R$ 170. </w:t>
       </w:r>
     </w:p>
     <w:p>
@@ -1275,7 +1291,7 @@
           <w:highlight w:val="white"/>
           <w:rtl w:val="0"/>
         </w:rPr>
-        <w:t xml:space="preserve">Logo finalizar a introdução do tema abordado, na seção 2 será explicada a metodologia aproveitada, já na seção 3, ocorrerá os resultados e discussões, seção 4 apontar as considerações finais e os trabalhos futuros</w:t>
+        <w:t xml:space="preserve">De acordo com o ministério da cidadania (Programa Fomento rural, 2021?) o benefício inclui, acompanhamento social, produtivo e transferência direta de recursos financeiros não-reembolsáveis às famílias para investir em projeto produtivo tendo o valor de R$ 2,4 mil ou R$ 3 mil com a preferência de agricultores familiares e de povos e comunidades tradicionais, indígenas, quilombolas e extrativistas, tendo em vista para ter acesso é necessário se enquadrar em estágio de extrema pobreza com uma renda familiar mensal de R$ 105 por pessoa ou pobreza com a renda familiar de R$205 por pessoa. </w:t>
       </w:r>
     </w:p>
     <w:p>
@@ -1310,6 +1326,41 @@
           <w:highlight w:val="white"/>
           <w:rtl w:val="0"/>
         </w:rPr>
+        <w:t xml:space="preserve">Logo finalizar a introdução do tema abordado, na seção 2 será explicada a metodologia aproveitada, já na seção 3, ocorrerá os resultados e discussões, seção 4 apontar as considerações finais e os trabalhos futuros</w:t>
+      </w:r>
+    </w:p>
+    <w:p>
+      <w:pPr>
+        <w:keepNext w:val="0"/>
+        <w:keepLines w:val="0"/>
+        <w:pageBreakBefore w:val="0"/>
+        <w:widowControl w:val="1"/>
+        <w:pBdr>
+          <w:top w:space="0" w:sz="0" w:val="nil"/>
+          <w:left w:space="0" w:sz="0" w:val="nil"/>
+          <w:bottom w:space="0" w:sz="0" w:val="nil"/>
+          <w:right w:space="0" w:sz="0" w:val="nil"/>
+          <w:between w:space="0" w:sz="0" w:val="nil"/>
+        </w:pBdr>
+        <w:shd w:fill="auto" w:val="clear"/>
+        <w:spacing w:after="0" w:before="0" w:line="240" w:lineRule="auto"/>
+        <w:ind w:left="0" w:right="0" w:firstLine="566"/>
+        <w:jc w:val="both"/>
+        <w:rPr>
+          <w:rFonts w:ascii="Times New Roman" w:cs="Times New Roman" w:eastAsia="Times New Roman" w:hAnsi="Times New Roman"/>
+          <w:sz w:val="24"/>
+          <w:szCs w:val="24"/>
+          <w:highlight w:val="white"/>
+        </w:rPr>
+      </w:pPr>
+      <w:r>
+        <w:rPr>
+          <w:rFonts w:ascii="Times New Roman" w:cs="Times New Roman" w:eastAsia="Times New Roman" w:hAnsi="Times New Roman"/>
+          <w:sz w:val="24"/>
+          <w:szCs w:val="24"/>
+          <w:highlight w:val="white"/>
+          <w:rtl w:val="0"/>
+        </w:rPr>
         <w:t xml:space="preserve"> </w:t>
       </w:r>
       <w:r>
@@ -1408,7 +1459,25 @@
           <w:highlight w:val="white"/>
           <w:rtl w:val="0"/>
         </w:rPr>
-        <w:t xml:space="preserve">A coleta de dados do Mapa inSAN foi efetuada através do acesso ao site do portal de aplicação relacionada a insegurança alimentar que está alocado no domínio do governo brasileiro (</w:t>
+        <w:t xml:space="preserve">A coleta de dados do</w:t>
+      </w:r>
+      <w:r>
+        <w:rPr>
+          <w:rFonts w:ascii="Arial" w:cs="Arial" w:eastAsia="Arial" w:hAnsi="Arial"/>
+          <w:highlight w:val="white"/>
+          <w:rtl w:val="0"/>
+        </w:rPr>
+        <w:t xml:space="preserve"> Mapeamento da Insegurança Alimentar e Nutricional (</w:t>
+      </w:r>
+      <w:r>
+        <w:rPr>
+          <w:rFonts w:ascii="Times New Roman" w:cs="Times New Roman" w:eastAsia="Times New Roman" w:hAnsi="Times New Roman"/>
+          <w:sz w:val="24"/>
+          <w:szCs w:val="24"/>
+          <w:highlight w:val="white"/>
+          <w:rtl w:val="0"/>
+        </w:rPr>
+        <w:t xml:space="preserve">Mapa inSAN) foi efetuada através do acesso ao site do portal de aplicação relacionada a insegurança alimentar que está alocado no domínio do governo brasileiro (</w:t>
       </w:r>
       <w:r>
         <w:rPr>
@@ -1751,12 +1820,12 @@
           <wp:inline distB="114300" distT="114300" distL="114300" distR="114300">
             <wp:extent cx="5759775" cy="3035300"/>
             <wp:effectExtent b="0" l="0" r="0" t="0"/>
-            <wp:docPr id="9" name="image3.png"/>
+            <wp:docPr id="9" name="image7.png"/>
             <a:graphic>
               <a:graphicData uri="http://schemas.openxmlformats.org/drawingml/2006/picture">
                 <pic:pic>
                   <pic:nvPicPr>
-                    <pic:cNvPr id="0" name="image3.png"/>
+                    <pic:cNvPr id="0" name="image7.png"/>
                     <pic:cNvPicPr preferRelativeResize="0"/>
                   </pic:nvPicPr>
                   <pic:blipFill>
@@ -2011,12 +2080,12 @@
           <wp:inline distB="114300" distT="114300" distL="114300" distR="114300">
             <wp:extent cx="5759775" cy="3238500"/>
             <wp:effectExtent b="0" l="0" r="0" t="0"/>
-            <wp:docPr id="4" name="image1.png"/>
+            <wp:docPr id="4" name="image2.png"/>
             <a:graphic>
               <a:graphicData uri="http://schemas.openxmlformats.org/drawingml/2006/picture">
                 <pic:pic>
                   <pic:nvPicPr>
-                    <pic:cNvPr id="0" name="image1.png"/>
+                    <pic:cNvPr id="0" name="image2.png"/>
                     <pic:cNvPicPr preferRelativeResize="0"/>
                   </pic:nvPicPr>
                   <pic:blipFill>
@@ -2253,12 +2322,12 @@
           <wp:inline distB="114300" distT="114300" distL="114300" distR="114300">
             <wp:extent cx="5759775" cy="3251200"/>
             <wp:effectExtent b="0" l="0" r="0" t="0"/>
-            <wp:docPr id="3" name="image9.png"/>
+            <wp:docPr id="3" name="image4.png"/>
             <a:graphic>
               <a:graphicData uri="http://schemas.openxmlformats.org/drawingml/2006/picture">
                 <pic:pic>
                   <pic:nvPicPr>
-                    <pic:cNvPr id="0" name="image9.png"/>
+                    <pic:cNvPr id="0" name="image4.png"/>
                     <pic:cNvPicPr preferRelativeResize="0"/>
                   </pic:nvPicPr>
                   <pic:blipFill>
@@ -2476,12 +2545,12 @@
           <wp:inline distB="114300" distT="114300" distL="114300" distR="114300">
             <wp:extent cx="5759775" cy="3251200"/>
             <wp:effectExtent b="0" l="0" r="0" t="0"/>
-            <wp:docPr id="6" name="image5.png"/>
+            <wp:docPr id="6" name="image9.png"/>
             <a:graphic>
               <a:graphicData uri="http://schemas.openxmlformats.org/drawingml/2006/picture">
                 <pic:pic>
                   <pic:nvPicPr>
-                    <pic:cNvPr id="0" name="image5.png"/>
+                    <pic:cNvPr id="0" name="image9.png"/>
                     <pic:cNvPicPr preferRelativeResize="0"/>
                   </pic:nvPicPr>
                   <pic:blipFill>
@@ -2676,12 +2745,12 @@
           <wp:inline distB="114300" distT="114300" distL="114300" distR="114300">
             <wp:extent cx="5759775" cy="3200400"/>
             <wp:effectExtent b="0" l="0" r="0" t="0"/>
-            <wp:docPr id="5" name="image8.png"/>
+            <wp:docPr id="5" name="image6.png"/>
             <a:graphic>
               <a:graphicData uri="http://schemas.openxmlformats.org/drawingml/2006/picture">
                 <pic:pic>
                   <pic:nvPicPr>
-                    <pic:cNvPr id="0" name="image8.png"/>
+                    <pic:cNvPr id="0" name="image6.png"/>
                     <pic:cNvPicPr preferRelativeResize="0"/>
                   </pic:nvPicPr>
                   <pic:blipFill>
@@ -2856,12 +2925,12 @@
           <wp:inline distB="114300" distT="114300" distL="114300" distR="114300">
             <wp:extent cx="5762625" cy="3029903"/>
             <wp:effectExtent b="0" l="0" r="0" t="0"/>
-            <wp:docPr id="8" name="image4.png"/>
+            <wp:docPr id="8" name="image5.png"/>
             <a:graphic>
               <a:graphicData uri="http://schemas.openxmlformats.org/drawingml/2006/picture">
                 <pic:pic>
                   <pic:nvPicPr>
-                    <pic:cNvPr id="0" name="image4.png"/>
+                    <pic:cNvPr id="0" name="image5.png"/>
                     <pic:cNvPicPr preferRelativeResize="0"/>
                   </pic:nvPicPr>
                   <pic:blipFill>
@@ -3022,12 +3091,12 @@
           <wp:inline distB="0" distT="0" distL="0" distR="0">
             <wp:extent cx="5760085" cy="3227070"/>
             <wp:effectExtent b="0" l="0" r="0" t="0"/>
-            <wp:docPr id="7" name="image7.png"/>
+            <wp:docPr id="7" name="image3.png"/>
             <a:graphic>
               <a:graphicData uri="http://schemas.openxmlformats.org/drawingml/2006/picture">
                 <pic:pic>
                   <pic:nvPicPr>
-                    <pic:cNvPr id="0" name="image7.png"/>
+                    <pic:cNvPr id="0" name="image3.png"/>
                     <pic:cNvPicPr preferRelativeResize="0"/>
                   </pic:nvPicPr>
                   <pic:blipFill>
@@ -3721,7 +3790,7 @@
           <w:highlight w:val="white"/>
           <w:rtl w:val="0"/>
         </w:rPr>
-        <w:t xml:space="preserve">. Acesso em: 24 jun. 2022.[Pesquisa Pulso Empresa, 2020]</w:t>
+        <w:t xml:space="preserve">. Acesso em: 24 jun. 2022.</w:t>
       </w:r>
     </w:p>
     <w:p>
@@ -3773,7 +3842,7 @@
           <w:highlight w:val="white"/>
           <w:rtl w:val="0"/>
         </w:rPr>
-        <w:t xml:space="preserve">, Para combater a nuvem de gafanhotos, o governo libera mais usos para agrotóxicos, Repórter Brasil, [S.I] 29 jun. 2020. Disponível em: &lt;https://reporterbrasil.org.br/2020/06/para-combater-nuvem-de-gafanhotos-governo-libera-mais-usos-para-agrotoxicos/&gt;. Acesso em: 15 Maio. 2022. [GRIGORI, 2020]</w:t>
+        <w:t xml:space="preserve">, Para combater a nuvem de gafanhotos, o governo libera mais usos para agrotóxicos, Repórter Brasil, [S.I] 29 jun. 2020. Disponível em: &lt;https://reporterbrasil.org.br/2020/06/para-combater-nuvem-de-gafanhotos-governo-libera-mais-usos-para-agrotoxicos/&gt;. Acesso em: 15 Maio. 2022. </w:t>
       </w:r>
       <w:r>
         <w:rPr>
@@ -5142,12 +5211,12 @@
           <wp:extent cx="2156400" cy="669600"/>
           <wp:effectExtent b="0" l="0" r="0" t="0"/>
           <wp:wrapSquare wrapText="bothSides" distB="0" distT="0" distL="114300" distR="0"/>
-          <wp:docPr id="10" name="image6.png"/>
+          <wp:docPr id="10" name="image1.png"/>
           <a:graphic>
             <a:graphicData uri="http://schemas.openxmlformats.org/drawingml/2006/picture">
               <pic:pic>
                 <pic:nvPicPr>
-                  <pic:cNvPr id="0" name="image6.png"/>
+                  <pic:cNvPr id="0" name="image1.png"/>
                   <pic:cNvPicPr preferRelativeResize="0"/>
                 </pic:nvPicPr>
                 <pic:blipFill>

</xml_diff>

<commit_message>
atualização de img no atg
</commit_message>
<xml_diff>
--- a/A Insegurança Alimentar e o combate a fome no setor rural VFinal (2).docx
+++ b/A Insegurança Alimentar e o combate a fome no setor rural VFinal (2).docx
@@ -925,12 +925,12 @@
           <wp:inline distB="114300" distT="114300" distL="114300" distR="114300">
             <wp:extent cx="3706178" cy="3095625"/>
             <wp:effectExtent b="0" l="0" r="0" t="0"/>
-            <wp:docPr id="2" name="image1.png"/>
+            <wp:docPr id="2" name="image6.png"/>
             <a:graphic>
               <a:graphicData uri="http://schemas.openxmlformats.org/drawingml/2006/picture">
                 <pic:pic>
                   <pic:nvPicPr>
-                    <pic:cNvPr id="0" name="image1.png"/>
+                    <pic:cNvPr id="0" name="image6.png"/>
                     <pic:cNvPicPr preferRelativeResize="0"/>
                   </pic:nvPicPr>
                   <pic:blipFill>
@@ -1822,12 +1822,12 @@
           <wp:inline distB="114300" distT="114300" distL="114300" distR="114300">
             <wp:extent cx="5759775" cy="3035300"/>
             <wp:effectExtent b="0" l="0" r="0" t="0"/>
-            <wp:docPr id="9" name="image9.png"/>
+            <wp:docPr id="9" name="image8.png"/>
             <a:graphic>
               <a:graphicData uri="http://schemas.openxmlformats.org/drawingml/2006/picture">
                 <pic:pic>
                   <pic:nvPicPr>
-                    <pic:cNvPr id="0" name="image9.png"/>
+                    <pic:cNvPr id="0" name="image8.png"/>
                     <pic:cNvPicPr preferRelativeResize="0"/>
                   </pic:nvPicPr>
                   <pic:blipFill>
@@ -2062,12 +2062,12 @@
           <wp:inline distB="114300" distT="114300" distL="114300" distR="114300">
             <wp:extent cx="5759775" cy="3238500"/>
             <wp:effectExtent b="0" l="0" r="0" t="0"/>
-            <wp:docPr id="4" name="image3.png"/>
+            <wp:docPr id="5" name="image1.png"/>
             <a:graphic>
               <a:graphicData uri="http://schemas.openxmlformats.org/drawingml/2006/picture">
                 <pic:pic>
                   <pic:nvPicPr>
-                    <pic:cNvPr id="0" name="image3.png"/>
+                    <pic:cNvPr id="0" name="image1.png"/>
                     <pic:cNvPicPr preferRelativeResize="0"/>
                   </pic:nvPicPr>
                   <pic:blipFill>
@@ -2304,12 +2304,12 @@
           <wp:inline distB="114300" distT="114300" distL="114300" distR="114300">
             <wp:extent cx="5759775" cy="3251200"/>
             <wp:effectExtent b="0" l="0" r="0" t="0"/>
-            <wp:docPr id="3" name="image7.png"/>
+            <wp:docPr id="3" name="image4.png"/>
             <a:graphic>
               <a:graphicData uri="http://schemas.openxmlformats.org/drawingml/2006/picture">
                 <pic:pic>
                   <pic:nvPicPr>
-                    <pic:cNvPr id="0" name="image7.png"/>
+                    <pic:cNvPr id="0" name="image4.png"/>
                     <pic:cNvPicPr preferRelativeResize="0"/>
                   </pic:nvPicPr>
                   <pic:blipFill>
@@ -2527,12 +2527,12 @@
           <wp:inline distB="114300" distT="114300" distL="114300" distR="114300">
             <wp:extent cx="5759775" cy="3251200"/>
             <wp:effectExtent b="0" l="0" r="0" t="0"/>
-            <wp:docPr id="6" name="image8.png"/>
+            <wp:docPr id="7" name="image3.png"/>
             <a:graphic>
               <a:graphicData uri="http://schemas.openxmlformats.org/drawingml/2006/picture">
                 <pic:pic>
                   <pic:nvPicPr>
-                    <pic:cNvPr id="0" name="image8.png"/>
+                    <pic:cNvPr id="0" name="image3.png"/>
                     <pic:cNvPicPr preferRelativeResize="0"/>
                   </pic:nvPicPr>
                   <pic:blipFill>
@@ -2727,12 +2727,12 @@
           <wp:inline distB="114300" distT="114300" distL="114300" distR="114300">
             <wp:extent cx="5759775" cy="3200400"/>
             <wp:effectExtent b="0" l="0" r="0" t="0"/>
-            <wp:docPr id="5" name="image6.png"/>
+            <wp:docPr id="6" name="image2.png"/>
             <a:graphic>
               <a:graphicData uri="http://schemas.openxmlformats.org/drawingml/2006/picture">
                 <pic:pic>
                   <pic:nvPicPr>
-                    <pic:cNvPr id="0" name="image6.png"/>
+                    <pic:cNvPr id="0" name="image2.png"/>
                     <pic:cNvPicPr preferRelativeResize="0"/>
                   </pic:nvPicPr>
                   <pic:blipFill>
@@ -3070,15 +3070,15 @@
           <w:szCs w:val="24"/>
         </w:rPr>
         <w:drawing>
-          <wp:inline distB="0" distT="0" distL="0" distR="0">
-            <wp:extent cx="5760085" cy="3227070"/>
+          <wp:inline distB="19050" distT="19050" distL="19050" distR="19050">
+            <wp:extent cx="5759775" cy="3200400"/>
             <wp:effectExtent b="0" l="0" r="0" t="0"/>
-            <wp:docPr id="7" name="image4.png"/>
+            <wp:docPr id="4" name="image9.png"/>
             <a:graphic>
               <a:graphicData uri="http://schemas.openxmlformats.org/drawingml/2006/picture">
                 <pic:pic>
                   <pic:nvPicPr>
-                    <pic:cNvPr id="0" name="image4.png"/>
+                    <pic:cNvPr id="0" name="image9.png"/>
                     <pic:cNvPicPr preferRelativeResize="0"/>
                   </pic:nvPicPr>
                   <pic:blipFill>
@@ -3091,7 +3091,7 @@
                   <pic:spPr>
                     <a:xfrm>
                       <a:off x="0" y="0"/>
-                      <a:ext cx="5760085" cy="3227070"/>
+                      <a:ext cx="5759775" cy="3200400"/>
                     </a:xfrm>
                     <a:prstGeom prst="rect"/>
                     <a:ln/>
@@ -4985,12 +4985,12 @@
           <wp:extent cx="2156400" cy="669600"/>
           <wp:effectExtent b="0" l="0" r="0" t="0"/>
           <wp:wrapSquare wrapText="bothSides" distB="0" distT="0" distL="114300" distR="0"/>
-          <wp:docPr id="10" name="image2.png"/>
+          <wp:docPr id="10" name="image7.png"/>
           <a:graphic>
             <a:graphicData uri="http://schemas.openxmlformats.org/drawingml/2006/picture">
               <pic:pic>
                 <pic:nvPicPr>
-                  <pic:cNvPr id="0" name="image2.png"/>
+                  <pic:cNvPr id="0" name="image7.png"/>
                   <pic:cNvPicPr preferRelativeResize="0"/>
                 </pic:nvPicPr>
                 <pic:blipFill>

</xml_diff>